<commit_message>
Update Tareas a realizar Practica evaluacion.docx
</commit_message>
<xml_diff>
--- a/3ªPráctica/Tareas a realizar Practica evaluacion.docx
+++ b/3ªPráctica/Tareas a realizar Practica evaluacion.docx
@@ -9,12 +9,21 @@
           <w:szCs w:val="36"/>
         </w:rPr>
       </w:pPr>
+      <w:proofErr w:type="gramStart"/>
       <w:r>
         <w:rPr>
           <w:sz w:val="36"/>
           <w:szCs w:val="36"/>
         </w:rPr>
-        <w:t>Tareas a realizar:</w:t>
+        <w:t>Tareas a realizar</w:t>
+      </w:r>
+      <w:proofErr w:type="gramEnd"/>
+      <w:r>
+        <w:rPr>
+          <w:sz w:val="36"/>
+          <w:szCs w:val="36"/>
+        </w:rPr>
+        <w:t>:</w:t>
       </w:r>
     </w:p>
     <w:p>
@@ -35,7 +44,27 @@
           <w:b w:val="0"/>
           <w:color w:val="182026"/>
         </w:rPr>
-        <w:t>1.Equipo de trabajo(30%):</w:t>
+        <w:t xml:space="preserve">1.Equipo de </w:t>
+      </w:r>
+      <w:proofErr w:type="gramStart"/>
+      <w:r>
+        <w:rPr>
+          <w:rStyle w:val="Textoennegrita"/>
+          <w:rFonts w:asciiTheme="majorHAnsi" w:hAnsiTheme="majorHAnsi" w:cs="Helvetica"/>
+          <w:b w:val="0"/>
+          <w:color w:val="182026"/>
+        </w:rPr>
+        <w:t>trabajo(</w:t>
+      </w:r>
+      <w:proofErr w:type="gramEnd"/>
+      <w:r>
+        <w:rPr>
+          <w:rStyle w:val="Textoennegrita"/>
+          <w:rFonts w:asciiTheme="majorHAnsi" w:hAnsiTheme="majorHAnsi" w:cs="Helvetica"/>
+          <w:b w:val="0"/>
+          <w:color w:val="182026"/>
+        </w:rPr>
+        <w:t>30%):</w:t>
       </w:r>
       <w:r>
         <w:rPr>
@@ -66,7 +95,27 @@
           <w:b w:val="0"/>
           <w:color w:val="182026"/>
         </w:rPr>
-        <w:t xml:space="preserve">1.1 Configuración del equipo de trabajo(24%): </w:t>
+        <w:t xml:space="preserve">1.1 Configuración del equipo de </w:t>
+      </w:r>
+      <w:proofErr w:type="gramStart"/>
+      <w:r>
+        <w:rPr>
+          <w:rStyle w:val="Textoennegrita"/>
+          <w:rFonts w:asciiTheme="majorHAnsi" w:hAnsiTheme="majorHAnsi" w:cs="Helvetica"/>
+          <w:b w:val="0"/>
+          <w:color w:val="182026"/>
+        </w:rPr>
+        <w:t>trabajo(</w:t>
+      </w:r>
+      <w:proofErr w:type="gramEnd"/>
+      <w:r>
+        <w:rPr>
+          <w:rStyle w:val="Textoennegrita"/>
+          <w:rFonts w:asciiTheme="majorHAnsi" w:hAnsiTheme="majorHAnsi" w:cs="Helvetica"/>
+          <w:b w:val="0"/>
+          <w:color w:val="182026"/>
+        </w:rPr>
+        <w:t xml:space="preserve">24%): </w:t>
       </w:r>
       <w:r>
         <w:rPr>
@@ -97,7 +146,47 @@
           <w:b w:val="0"/>
           <w:color w:val="182026"/>
         </w:rPr>
-        <w:t xml:space="preserve">1.2. Nº de técnicos del equipo de trabajo(38%): </w:t>
+        <w:t xml:space="preserve">1.2. </w:t>
+      </w:r>
+      <w:proofErr w:type="spellStart"/>
+      <w:r>
+        <w:rPr>
+          <w:rStyle w:val="Textoennegrita"/>
+          <w:rFonts w:asciiTheme="majorHAnsi" w:hAnsiTheme="majorHAnsi" w:cs="Helvetica"/>
+          <w:b w:val="0"/>
+          <w:color w:val="182026"/>
+        </w:rPr>
+        <w:t>Nº</w:t>
+      </w:r>
+      <w:proofErr w:type="spellEnd"/>
+      <w:r>
+        <w:rPr>
+          <w:rStyle w:val="Textoennegrita"/>
+          <w:rFonts w:asciiTheme="majorHAnsi" w:hAnsiTheme="majorHAnsi" w:cs="Helvetica"/>
+          <w:b w:val="0"/>
+          <w:color w:val="182026"/>
+        </w:rPr>
+        <w:t xml:space="preserve"> de técnicos del equipo de </w:t>
+      </w:r>
+      <w:proofErr w:type="gramStart"/>
+      <w:r>
+        <w:rPr>
+          <w:rStyle w:val="Textoennegrita"/>
+          <w:rFonts w:asciiTheme="majorHAnsi" w:hAnsiTheme="majorHAnsi" w:cs="Helvetica"/>
+          <w:b w:val="0"/>
+          <w:color w:val="182026"/>
+        </w:rPr>
+        <w:t>trabajo(</w:t>
+      </w:r>
+      <w:proofErr w:type="gramEnd"/>
+      <w:r>
+        <w:rPr>
+          <w:rStyle w:val="Textoennegrita"/>
+          <w:rFonts w:asciiTheme="majorHAnsi" w:hAnsiTheme="majorHAnsi" w:cs="Helvetica"/>
+          <w:b w:val="0"/>
+          <w:color w:val="182026"/>
+        </w:rPr>
+        <w:t xml:space="preserve">38%): </w:t>
       </w:r>
       <w:r>
         <w:rPr>
@@ -128,7 +217,17 @@
           <w:b w:val="0"/>
           <w:color w:val="182026"/>
         </w:rPr>
-        <w:t>1.3. Esfuerzo y dedicación al proyecto(38%)</w:t>
+        <w:t>1.3. Esfuerzo y dedicación al proyecto(38</w:t>
+      </w:r>
+      <w:proofErr w:type="gramStart"/>
+      <w:r>
+        <w:rPr>
+          <w:rStyle w:val="Textoennegrita"/>
+          <w:rFonts w:asciiTheme="majorHAnsi" w:hAnsiTheme="majorHAnsi" w:cs="Helvetica"/>
+          <w:b w:val="0"/>
+          <w:color w:val="182026"/>
+        </w:rPr>
+        <w:t>%)</w:t>
       </w:r>
       <w:r>
         <w:rPr>
@@ -145,7 +244,17 @@
           <w:b w:val="0"/>
           <w:color w:val="182026"/>
         </w:rPr>
-        <w:t>(EXPLICAR)</w:t>
+        <w:t>(</w:t>
+      </w:r>
+      <w:proofErr w:type="gramEnd"/>
+      <w:r>
+        <w:rPr>
+          <w:rStyle w:val="Textoennegrita"/>
+          <w:rFonts w:asciiTheme="majorHAnsi" w:hAnsiTheme="majorHAnsi" w:cs="Helvetica"/>
+          <w:b w:val="0"/>
+          <w:color w:val="182026"/>
+        </w:rPr>
+        <w:t>EXPLICAR)</w:t>
       </w:r>
     </w:p>
     <w:p>
@@ -165,7 +274,27 @@
           <w:b w:val="0"/>
           <w:color w:val="182026"/>
         </w:rPr>
-        <w:t>2.Proyecto técnico(30%):</w:t>
+        <w:t xml:space="preserve">2.Proyecto </w:t>
+      </w:r>
+      <w:proofErr w:type="gramStart"/>
+      <w:r>
+        <w:rPr>
+          <w:rStyle w:val="Textoennegrita"/>
+          <w:rFonts w:asciiTheme="majorHAnsi" w:hAnsiTheme="majorHAnsi" w:cs="Helvetica"/>
+          <w:b w:val="0"/>
+          <w:color w:val="182026"/>
+        </w:rPr>
+        <w:t>técnico(</w:t>
+      </w:r>
+      <w:proofErr w:type="gramEnd"/>
+      <w:r>
+        <w:rPr>
+          <w:rStyle w:val="Textoennegrita"/>
+          <w:rFonts w:asciiTheme="majorHAnsi" w:hAnsiTheme="majorHAnsi" w:cs="Helvetica"/>
+          <w:b w:val="0"/>
+          <w:color w:val="182026"/>
+        </w:rPr>
+        <w:t>30%):</w:t>
       </w:r>
     </w:p>
     <w:p>
@@ -186,7 +315,27 @@
           <w:b w:val="0"/>
           <w:color w:val="182026"/>
         </w:rPr>
-        <w:t>2.1.Solución propuesta en su conjunto(40%):</w:t>
+        <w:t>2.</w:t>
+      </w:r>
+      <w:proofErr w:type="gramStart"/>
+      <w:r>
+        <w:rPr>
+          <w:rStyle w:val="Textoennegrita"/>
+          <w:rFonts w:asciiTheme="majorHAnsi" w:hAnsiTheme="majorHAnsi" w:cs="Helvetica"/>
+          <w:b w:val="0"/>
+          <w:color w:val="182026"/>
+        </w:rPr>
+        <w:t>1.Solución</w:t>
+      </w:r>
+      <w:proofErr w:type="gramEnd"/>
+      <w:r>
+        <w:rPr>
+          <w:rStyle w:val="Textoennegrita"/>
+          <w:rFonts w:asciiTheme="majorHAnsi" w:hAnsiTheme="majorHAnsi" w:cs="Helvetica"/>
+          <w:b w:val="0"/>
+          <w:color w:val="182026"/>
+        </w:rPr>
+        <w:t xml:space="preserve"> propuesta en su conjunto(40%):</w:t>
       </w:r>
     </w:p>
     <w:p>
@@ -381,6 +530,158 @@
         </w:rPr>
         <w:t>Augusto</w:t>
       </w:r>
+      <w:r>
+        <w:rPr>
+          <w:sz w:val="24"/>
+          <w:szCs w:val="24"/>
+        </w:rPr>
+        <w:t>):</w:t>
+      </w:r>
+    </w:p>
+    <w:p>
+      <w:pPr>
+        <w:rPr>
+          <w:sz w:val="24"/>
+          <w:szCs w:val="24"/>
+        </w:rPr>
+      </w:pPr>
+      <w:r>
+        <w:rPr>
+          <w:sz w:val="24"/>
+          <w:szCs w:val="24"/>
+        </w:rPr>
+        <w:t xml:space="preserve">Puntos: </w:t>
+      </w:r>
+      <w:proofErr w:type="gramStart"/>
+      <w:r>
+        <w:rPr>
+          <w:sz w:val="24"/>
+          <w:szCs w:val="24"/>
+        </w:rPr>
+        <w:t>1.2 ,</w:t>
+      </w:r>
+      <w:proofErr w:type="gramEnd"/>
+      <w:r>
+        <w:rPr>
+          <w:sz w:val="24"/>
+          <w:szCs w:val="24"/>
+        </w:rPr>
+        <w:t xml:space="preserve"> 1.3.</w:t>
+      </w:r>
+    </w:p>
+    <w:p>
+      <w:pPr>
+        <w:rPr>
+          <w:sz w:val="24"/>
+          <w:szCs w:val="24"/>
+        </w:rPr>
+      </w:pPr>
+      <w:r>
+        <w:rPr>
+          <w:sz w:val="24"/>
+          <w:szCs w:val="24"/>
+        </w:rPr>
+        <w:t xml:space="preserve">2ª </w:t>
+      </w:r>
+      <w:proofErr w:type="gramStart"/>
+      <w:r>
+        <w:rPr>
+          <w:sz w:val="24"/>
+          <w:szCs w:val="24"/>
+        </w:rPr>
+        <w:t>persona(</w:t>
+      </w:r>
+      <w:proofErr w:type="gramEnd"/>
+      <w:r>
+        <w:rPr>
+          <w:sz w:val="24"/>
+          <w:szCs w:val="24"/>
+        </w:rPr>
+        <w:t>):</w:t>
+      </w:r>
+    </w:p>
+    <w:p>
+      <w:pPr>
+        <w:rPr>
+          <w:sz w:val="24"/>
+          <w:szCs w:val="24"/>
+        </w:rPr>
+      </w:pPr>
+      <w:r>
+        <w:rPr>
+          <w:sz w:val="24"/>
+          <w:szCs w:val="24"/>
+        </w:rPr>
+        <w:t>Puntos: 1.3, 2.3.</w:t>
+      </w:r>
+    </w:p>
+    <w:p>
+      <w:pPr>
+        <w:rPr>
+          <w:sz w:val="24"/>
+          <w:szCs w:val="24"/>
+        </w:rPr>
+      </w:pPr>
+      <w:r>
+        <w:rPr>
+          <w:sz w:val="24"/>
+          <w:szCs w:val="24"/>
+        </w:rPr>
+        <w:t xml:space="preserve">3ª </w:t>
+      </w:r>
+      <w:proofErr w:type="gramStart"/>
+      <w:r>
+        <w:rPr>
+          <w:sz w:val="24"/>
+          <w:szCs w:val="24"/>
+        </w:rPr>
+        <w:t>persona( )</w:t>
+      </w:r>
+      <w:proofErr w:type="gramEnd"/>
+      <w:r>
+        <w:rPr>
+          <w:sz w:val="24"/>
+          <w:szCs w:val="24"/>
+        </w:rPr>
+        <w:t>:</w:t>
+      </w:r>
+    </w:p>
+    <w:p>
+      <w:pPr>
+        <w:rPr>
+          <w:sz w:val="24"/>
+          <w:szCs w:val="24"/>
+        </w:rPr>
+      </w:pPr>
+      <w:r>
+        <w:rPr>
+          <w:sz w:val="24"/>
+          <w:szCs w:val="24"/>
+        </w:rPr>
+        <w:t>Puntos: 2.1, 2.2.</w:t>
+      </w:r>
+    </w:p>
+    <w:p>
+      <w:pPr>
+        <w:rPr>
+          <w:sz w:val="24"/>
+          <w:szCs w:val="24"/>
+        </w:rPr>
+      </w:pPr>
+      <w:r>
+        <w:rPr>
+          <w:sz w:val="24"/>
+          <w:szCs w:val="24"/>
+        </w:rPr>
+        <w:t>4ª persona(</w:t>
+      </w:r>
+      <w:r>
+        <w:rPr>
+          <w:sz w:val="24"/>
+          <w:szCs w:val="24"/>
+        </w:rPr>
+        <w:t>Adrian</w:t>
+      </w:r>
       <w:bookmarkStart w:id="0" w:name="_GoBack"/>
       <w:bookmarkEnd w:id="0"/>
       <w:r>
@@ -403,96 +704,6 @@
           <w:sz w:val="24"/>
           <w:szCs w:val="24"/>
         </w:rPr>
-        <w:t>Puntos: 1.2 , 1.3.</w:t>
-      </w:r>
-    </w:p>
-    <w:p>
-      <w:pPr>
-        <w:rPr>
-          <w:sz w:val="24"/>
-          <w:szCs w:val="24"/>
-        </w:rPr>
-      </w:pPr>
-      <w:r>
-        <w:rPr>
-          <w:sz w:val="24"/>
-          <w:szCs w:val="24"/>
-        </w:rPr>
-        <w:t>2ª persona():</w:t>
-      </w:r>
-    </w:p>
-    <w:p>
-      <w:pPr>
-        <w:rPr>
-          <w:sz w:val="24"/>
-          <w:szCs w:val="24"/>
-        </w:rPr>
-      </w:pPr>
-      <w:r>
-        <w:rPr>
-          <w:sz w:val="24"/>
-          <w:szCs w:val="24"/>
-        </w:rPr>
-        <w:t>Puntos: 1.3, 2.3.</w:t>
-      </w:r>
-    </w:p>
-    <w:p>
-      <w:pPr>
-        <w:rPr>
-          <w:sz w:val="24"/>
-          <w:szCs w:val="24"/>
-        </w:rPr>
-      </w:pPr>
-      <w:r>
-        <w:rPr>
-          <w:sz w:val="24"/>
-          <w:szCs w:val="24"/>
-        </w:rPr>
-        <w:t>3ª persona( ):</w:t>
-      </w:r>
-    </w:p>
-    <w:p>
-      <w:pPr>
-        <w:rPr>
-          <w:sz w:val="24"/>
-          <w:szCs w:val="24"/>
-        </w:rPr>
-      </w:pPr>
-      <w:r>
-        <w:rPr>
-          <w:sz w:val="24"/>
-          <w:szCs w:val="24"/>
-        </w:rPr>
-        <w:t>Puntos: 2.1, 2.2.</w:t>
-      </w:r>
-    </w:p>
-    <w:p>
-      <w:pPr>
-        <w:rPr>
-          <w:sz w:val="24"/>
-          <w:szCs w:val="24"/>
-        </w:rPr>
-      </w:pPr>
-      <w:r>
-        <w:rPr>
-          <w:sz w:val="24"/>
-          <w:szCs w:val="24"/>
-        </w:rPr>
-        <w:t>4ª persona():</w:t>
-      </w:r>
-    </w:p>
-    <w:p>
-      <w:pPr>
-        <w:rPr>
-          <w:sz w:val="24"/>
-          <w:szCs w:val="24"/>
-        </w:rPr>
-      </w:pPr>
-      <w:r>
-        <w:rPr>
-          <w:sz w:val="24"/>
-          <w:szCs w:val="24"/>
-        </w:rPr>
         <w:t>Puntos: 2.3, 2.4.</w:t>
       </w:r>
     </w:p>
@@ -508,8 +719,17 @@
           <w:sz w:val="24"/>
           <w:szCs w:val="24"/>
         </w:rPr>
-        <w:t>5ª persona(</w:t>
-      </w:r>
+        <w:t xml:space="preserve">5ª </w:t>
+      </w:r>
+      <w:proofErr w:type="gramStart"/>
+      <w:r>
+        <w:rPr>
+          <w:sz w:val="24"/>
+          <w:szCs w:val="24"/>
+        </w:rPr>
+        <w:t>persona(</w:t>
+      </w:r>
+      <w:proofErr w:type="gramEnd"/>
       <w:r>
         <w:rPr>
           <w:sz w:val="24"/>

</xml_diff>